<commit_message>
Modificado el actualizado, hay que hacer para que no se duplicasen los platos
</commit_message>
<xml_diff>
--- a/Proyecto.docx
+++ b/Proyecto.docx
@@ -10,6 +10,7 @@
           <w:docPartUnique/>
         </w:docPartObj>
       </w:sdtPr>
+      <w:sdtEndPr/>
       <w:sdtContent>
         <w:p>
           <w:r>
@@ -95,6 +96,7 @@
                                     <w:dataBinding w:prefixMappings="xmlns:ns0='http://purl.org/dc/elements/1.1/' xmlns:ns1='http://schemas.openxmlformats.org/package/2006/metadata/core-properties' " w:xpath="/ns1:coreProperties[1]/ns0:title[1]" w:storeItemID="{6C3C8BC8-F283-45AE-878A-BAB7291924A1}"/>
                                     <w:text/>
                                   </w:sdtPr>
+                                  <w:sdtEndPr/>
                                   <w:sdtContent>
                                     <w:p>
                                       <w:pPr>
@@ -132,6 +134,7 @@
                                     <w:dataBinding w:prefixMappings="xmlns:ns0='http://purl.org/dc/elements/1.1/' xmlns:ns1='http://schemas.openxmlformats.org/package/2006/metadata/core-properties' " w:xpath="/ns1:coreProperties[1]/ns0:subject[1]" w:storeItemID="{6C3C8BC8-F283-45AE-878A-BAB7291924A1}"/>
                                     <w:text/>
                                   </w:sdtPr>
+                                  <w:sdtEndPr/>
                                   <w:sdtContent>
                                     <w:p>
                                       <w:pPr>
@@ -252,6 +255,7 @@
                                     <w:dataBinding w:prefixMappings="xmlns:ns0='http://purl.org/dc/elements/1.1/' xmlns:ns1='http://schemas.openxmlformats.org/package/2006/metadata/core-properties' " w:xpath="/ns1:coreProperties[1]/ns0:creator[1]" w:storeItemID="{6C3C8BC8-F283-45AE-878A-BAB7291924A1}"/>
                                     <w:text/>
                                   </w:sdtPr>
+                                  <w:sdtEndPr/>
                                   <w:sdtContent>
                                     <w:p>
                                       <w:pPr>
@@ -297,6 +301,7 @@
                                       <w:dataBinding w:prefixMappings="xmlns:ns0='http://schemas.openxmlformats.org/officeDocument/2006/extended-properties' " w:xpath="/ns0:Properties[1]/ns0:Company[1]" w:storeItemID="{6668398D-A668-4E3E-A5EB-62B293D839F1}"/>
                                       <w:text/>
                                     </w:sdtPr>
+                                    <w:sdtEndPr/>
                                     <w:sdtContent>
                                       <w:r>
                                         <w:rPr>
@@ -331,6 +336,7 @@
                                       <w:dataBinding w:prefixMappings="xmlns:ns0='http://schemas.microsoft.com/office/2006/coverPageProps' " w:xpath="/ns0:CoverPageProperties[1]/ns0:CompanyAddress[1]" w:storeItemID="{55AF091B-3C7A-41E3-B477-F2FDAA23CFDA}"/>
                                       <w:text/>
                                     </w:sdtPr>
+                                    <w:sdtEndPr/>
                                     <w:sdtContent>
                                       <w:r>
                                         <w:rPr>
@@ -384,6 +390,7 @@
                               <w:dataBinding w:prefixMappings="xmlns:ns0='http://purl.org/dc/elements/1.1/' xmlns:ns1='http://schemas.openxmlformats.org/package/2006/metadata/core-properties' " w:xpath="/ns1:coreProperties[1]/ns0:title[1]" w:storeItemID="{6C3C8BC8-F283-45AE-878A-BAB7291924A1}"/>
                               <w:text/>
                             </w:sdtPr>
+                            <w:sdtEndPr/>
                             <w:sdtContent>
                               <w:p>
                                 <w:pPr>
@@ -421,6 +428,7 @@
                               <w:dataBinding w:prefixMappings="xmlns:ns0='http://purl.org/dc/elements/1.1/' xmlns:ns1='http://schemas.openxmlformats.org/package/2006/metadata/core-properties' " w:xpath="/ns1:coreProperties[1]/ns0:subject[1]" w:storeItemID="{6C3C8BC8-F283-45AE-878A-BAB7291924A1}"/>
                               <w:text/>
                             </w:sdtPr>
+                            <w:sdtEndPr/>
                             <w:sdtContent>
                               <w:p>
                                 <w:pPr>
@@ -466,6 +474,7 @@
                               <w:dataBinding w:prefixMappings="xmlns:ns0='http://purl.org/dc/elements/1.1/' xmlns:ns1='http://schemas.openxmlformats.org/package/2006/metadata/core-properties' " w:xpath="/ns1:coreProperties[1]/ns0:creator[1]" w:storeItemID="{6C3C8BC8-F283-45AE-878A-BAB7291924A1}"/>
                               <w:text/>
                             </w:sdtPr>
+                            <w:sdtEndPr/>
                             <w:sdtContent>
                               <w:p>
                                 <w:pPr>
@@ -511,6 +520,7 @@
                                 <w:dataBinding w:prefixMappings="xmlns:ns0='http://schemas.openxmlformats.org/officeDocument/2006/extended-properties' " w:xpath="/ns0:Properties[1]/ns0:Company[1]" w:storeItemID="{6668398D-A668-4E3E-A5EB-62B293D839F1}"/>
                                 <w:text/>
                               </w:sdtPr>
+                              <w:sdtEndPr/>
                               <w:sdtContent>
                                 <w:r>
                                   <w:rPr>
@@ -545,6 +555,7 @@
                                 <w:dataBinding w:prefixMappings="xmlns:ns0='http://schemas.microsoft.com/office/2006/coverPageProps' " w:xpath="/ns0:CoverPageProperties[1]/ns0:CompanyAddress[1]" w:storeItemID="{55AF091B-3C7A-41E3-B477-F2FDAA23CFDA}"/>
                                 <w:text/>
                               </w:sdtPr>
+                              <w:sdtEndPr/>
                               <w:sdtContent>
                                 <w:r>
                                   <w:rPr>
@@ -574,6 +585,13 @@
     </w:sdt>
     <w:sdt>
       <w:sdtPr>
+        <w:rPr>
+          <w:caps w:val="0"/>
+          <w:color w:val="auto"/>
+          <w:spacing w:val="0"/>
+          <w:sz w:val="20"/>
+          <w:szCs w:val="20"/>
+        </w:rPr>
         <w:id w:val="-1053228345"/>
         <w:docPartObj>
           <w:docPartGallery w:val="Table of Contents"/>
@@ -584,11 +602,6 @@
         <w:rPr>
           <w:b/>
           <w:bCs/>
-          <w:caps w:val="0"/>
-          <w:color w:val="auto"/>
-          <w:spacing w:val="0"/>
-          <w:sz w:val="20"/>
-          <w:szCs w:val="20"/>
         </w:rPr>
       </w:sdtEndPr>
       <w:sdtContent>
@@ -1282,9 +1295,11 @@
         </w:numPr>
         <w:jc w:val="both"/>
       </w:pPr>
+      <w:proofErr w:type="spellStart"/>
       <w:r>
         <w:t>Websocket</w:t>
       </w:r>
+      <w:proofErr w:type="spellEnd"/>
     </w:p>
     <w:p>
       <w:pPr>
@@ -1321,8 +1336,13 @@
         </w:numPr>
         <w:jc w:val="both"/>
       </w:pPr>
-      <w:r>
-        <w:t>Github para trabajar en remote</w:t>
+      <w:proofErr w:type="spellStart"/>
+      <w:r>
+        <w:t>Github</w:t>
+      </w:r>
+      <w:proofErr w:type="spellEnd"/>
+      <w:r>
+        <w:t xml:space="preserve"> para trabajar en remote</w:t>
       </w:r>
     </w:p>
     <w:p>
@@ -1347,8 +1367,13 @@
         </w:numPr>
         <w:jc w:val="both"/>
       </w:pPr>
-      <w:r>
-        <w:t xml:space="preserve">Cliente_Cliente </w:t>
+      <w:proofErr w:type="spellStart"/>
+      <w:r>
+        <w:t>Cliente_Cliente</w:t>
+      </w:r>
+      <w:proofErr w:type="spellEnd"/>
+      <w:r>
+        <w:t xml:space="preserve"> </w:t>
       </w:r>
       <w:r>
         <w:sym w:font="Wingdings" w:char="F0E0"/>
@@ -1366,8 +1391,13 @@
         </w:numPr>
         <w:jc w:val="both"/>
       </w:pPr>
-      <w:r>
-        <w:t xml:space="preserve">Cliente_Cocina </w:t>
+      <w:proofErr w:type="spellStart"/>
+      <w:r>
+        <w:t>Cliente_Cocina</w:t>
+      </w:r>
+      <w:proofErr w:type="spellEnd"/>
+      <w:r>
+        <w:t xml:space="preserve"> </w:t>
       </w:r>
       <w:r>
         <w:sym w:font="Wingdings" w:char="F0E0"/>
@@ -1388,8 +1418,13 @@
         </w:numPr>
         <w:jc w:val="both"/>
       </w:pPr>
-      <w:r>
-        <w:t xml:space="preserve">Cliente_Camarero </w:t>
+      <w:proofErr w:type="spellStart"/>
+      <w:r>
+        <w:t>Cliente_Camarero</w:t>
+      </w:r>
+      <w:proofErr w:type="spellEnd"/>
+      <w:r>
+        <w:t xml:space="preserve"> </w:t>
       </w:r>
       <w:r>
         <w:sym w:font="Wingdings" w:char="F0E0"/>
@@ -1430,7 +1465,7 @@
         <w:jc w:val="both"/>
       </w:pPr>
       <w:r>
-        <w:t>Las funciones asíncronas se deben definir de la siguiente manera:ç</w:t>
+        <w:t>Las funciones asíncronas se deben definir de la siguiente manera:</w:t>
       </w:r>
     </w:p>
     <w:p>
@@ -1438,9 +1473,24 @@
         <w:ind w:left="360"/>
         <w:jc w:val="both"/>
       </w:pPr>
-      <w:r>
-        <w:t>Función(parámetro, (parámetro de respuesta) =&gt;{})</w:t>
-      </w:r>
+      <w:proofErr w:type="gramStart"/>
+      <w:r>
+        <w:t>Función(</w:t>
+      </w:r>
+      <w:proofErr w:type="gramEnd"/>
+      <w:r>
+        <w:t>parámetro, (parámetro de respuesta) =&gt;{})</w:t>
+      </w:r>
+    </w:p>
+    <w:p>
+      <w:pPr>
+        <w:pStyle w:val="Prrafodelista"/>
+        <w:numPr>
+          <w:ilvl w:val="0"/>
+          <w:numId w:val="7"/>
+        </w:numPr>
+        <w:jc w:val="both"/>
+      </w:pPr>
     </w:p>
     <w:p>
       <w:pPr>

</xml_diff>